<commit_message>
SAD TecnicaArquitectonica Version 3.0
Definicion de Tecnicas empleadas para el desarrollo del proyecto
</commit_message>
<xml_diff>
--- a/proyecto_SII/Artefactos/Version_1/SII_it1_1_SoftwareArchitectureDocument_v1.0.docx
+++ b/proyecto_SII/Artefactos/Version_1/SII_it1_1_SoftwareArchitectureDocument_v1.0.docx
@@ -514,7 +514,28 @@
                 <w:szCs w:val="22"/>
                 <w:lang w:val="es-CO"/>
               </w:rPr>
-              <w:t>Documento de arquitectura de software del proyecto SII</w:t>
+              <w:t>Mejora de requisitos no funcionales</w:t>
+            </w:r>
+          </w:p>
+          <w:p>
+            <w:pPr>
+              <w:pStyle w:val="Tabletext"/>
+              <w:jc w:val="center"/>
+              <w:rPr>
+                <w:rFonts w:ascii="Calibri" w:hAnsi="Calibri"/>
+                <w:sz w:val="22"/>
+                <w:szCs w:val="22"/>
+                <w:lang w:val="es-CO"/>
+              </w:rPr>
+            </w:pPr>
+            <w:r>
+              <w:rPr>
+                <w:rFonts w:ascii="Calibri" w:hAnsi="Calibri"/>
+                <w:sz w:val="22"/>
+                <w:szCs w:val="22"/>
+                <w:lang w:val="es-CO"/>
+              </w:rPr>
+              <w:t>Técnicas arquitectonicas</w:t>
             </w:r>
           </w:p>
         </w:tc>
@@ -2038,29 +2059,26 @@
           <w:tab w:val="left" w:pos="864"/>
         </w:tabs>
         <w:rPr>
+          <w:noProof/>
+          <w:lang w:val="es-CO"/>
+        </w:rPr>
+      </w:pPr>
+      <w:r>
+        <w:rPr>
+          <w:rFonts w:ascii="Calibri" w:hAnsi="Calibri"/>
+          <w:noProof/>
+          <w:lang w:val="es-CO"/>
+        </w:rPr>
+        <w:t>10.</w:t>
+      </w:r>
+      <w:r>
+        <w:rPr>
           <w:rFonts w:ascii="Calibri" w:hAnsi="Calibri"/>
           <w:noProof/>
           <w:sz w:val="22"/>
           <w:szCs w:val="22"/>
           <w:lang w:val="es-CO" w:eastAsia="es-CO"/>
         </w:rPr>
-      </w:pPr>
-      <w:r>
-        <w:rPr>
-          <w:rFonts w:ascii="Calibri" w:hAnsi="Calibri"/>
-          <w:noProof/>
-          <w:lang w:val="es-CO"/>
-        </w:rPr>
-        <w:t>10.</w:t>
-      </w:r>
-      <w:r>
-        <w:rPr>
-          <w:rFonts w:ascii="Calibri" w:hAnsi="Calibri"/>
-          <w:noProof/>
-          <w:sz w:val="22"/>
-          <w:szCs w:val="22"/>
-          <w:lang w:val="es-CO" w:eastAsia="es-CO"/>
-        </w:rPr>
         <w:tab/>
       </w:r>
       <w:r>
@@ -2114,6 +2132,94 @@
           <w:noProof/>
         </w:rPr>
         <w:fldChar w:fldCharType="end"/>
+      </w:r>
+    </w:p>
+    <w:p>
+      <w:pPr>
+        <w:rPr>
+          <w:lang w:val="es-CO"/>
+        </w:rPr>
+      </w:pPr>
+    </w:p>
+    <w:p>
+      <w:pPr>
+        <w:rPr>
+          <w:lang w:val="es-CO"/>
+        </w:rPr>
+      </w:pPr>
+      <w:r>
+        <w:rPr>
+          <w:lang w:val="es-CO"/>
+        </w:rPr>
+        <w:t xml:space="preserve">11.    Tecnicas Arquitectonicas </w:t>
+      </w:r>
+      <w:r>
+        <w:rPr>
+          <w:color w:val="FF0000"/>
+          <w:lang w:val="es-CO"/>
+        </w:rPr>
+        <w:t>version 2.0</w:t>
+      </w:r>
+      <w:r>
+        <w:rPr>
+          <w:lang w:val="es-CO"/>
+        </w:rPr>
+        <w:tab/>
+      </w:r>
+      <w:r>
+        <w:rPr>
+          <w:lang w:val="es-CO"/>
+        </w:rPr>
+        <w:tab/>
+      </w:r>
+      <w:r>
+        <w:rPr>
+          <w:lang w:val="es-CO"/>
+        </w:rPr>
+        <w:tab/>
+      </w:r>
+      <w:r>
+        <w:rPr>
+          <w:lang w:val="es-CO"/>
+        </w:rPr>
+        <w:tab/>
+      </w:r>
+      <w:r>
+        <w:rPr>
+          <w:lang w:val="es-CO"/>
+        </w:rPr>
+        <w:tab/>
+      </w:r>
+      <w:r>
+        <w:rPr>
+          <w:lang w:val="es-CO"/>
+        </w:rPr>
+        <w:tab/>
+      </w:r>
+      <w:r>
+        <w:rPr>
+          <w:lang w:val="es-CO"/>
+        </w:rPr>
+        <w:tab/>
+      </w:r>
+      <w:r>
+        <w:rPr>
+          <w:lang w:val="es-CO"/>
+        </w:rPr>
+        <w:tab/>
+      </w:r>
+      <w:r>
+        <w:rPr>
+          <w:lang w:val="es-CO"/>
+        </w:rPr>
+        <w:tab/>
+        <w:t xml:space="preserve">          32</w:t>
+      </w:r>
+      <w:r>
+        <w:rPr>
+          <w:lang w:val="es-CO"/>
+        </w:rPr>
+        <w:tab/>
       </w:r>
     </w:p>
     <w:p>
@@ -12694,27 +12800,7 @@
           <w:szCs w:val="22"/>
           <w:lang w:val="es-CO"/>
         </w:rPr>
-        <w:t xml:space="preserve">Contiene todos los artefactos que integran el sistema, para ponerlo en producción, además permite observar la correspondencia de una clases con otras. El modelo de implementación del módulo PQR del proyecto SII, comprende los componentes del framework </w:t>
-      </w:r>
-      <w:proofErr w:type="spellStart"/>
-      <w:r>
-        <w:rPr>
-          <w:rFonts w:ascii="Calibri" w:hAnsi="Calibri"/>
-          <w:sz w:val="22"/>
-          <w:szCs w:val="22"/>
-          <w:lang w:val="es-CO"/>
-        </w:rPr>
-        <w:t>CakePHP</w:t>
-      </w:r>
-      <w:proofErr w:type="spellEnd"/>
-      <w:r>
-        <w:rPr>
-          <w:rFonts w:ascii="Calibri" w:hAnsi="Calibri"/>
-          <w:sz w:val="22"/>
-          <w:szCs w:val="22"/>
-          <w:lang w:val="es-CO"/>
-        </w:rPr>
-        <w:t xml:space="preserve"> para su respectivo funcionamiento; está</w:t>
+        <w:t>Contiene todos los artefactos que integran el sistema, para ponerlo en producción, además permite observar la correspondencia de una clases con otras. El modelo de implementación del módulo PQR del proyecto SII, comprende los componentes del framework CakePHP para su respectivo funcionamiento; está</w:t>
       </w:r>
       <w:r>
         <w:rPr>
@@ -12978,7 +13064,6 @@
           <w:lang w:val="es-CO"/>
         </w:rPr>
       </w:pPr>
-      <w:proofErr w:type="spellStart"/>
       <w:r>
         <w:rPr>
           <w:rFonts w:ascii="Calibri" w:hAnsi="Calibri" w:cs="Arial"/>
@@ -12988,19 +13073,7 @@
           <w:shd w:val="clear" w:color="auto" w:fill="FFFFFF"/>
           <w:lang w:val="es-CO"/>
         </w:rPr>
-        <w:t>CakePHP</w:t>
-      </w:r>
-      <w:proofErr w:type="spellEnd"/>
-      <w:r>
-        <w:rPr>
-          <w:rFonts w:ascii="Calibri" w:hAnsi="Calibri" w:cs="Arial"/>
-          <w:color w:val="000000"/>
-          <w:sz w:val="22"/>
-          <w:szCs w:val="22"/>
-          <w:shd w:val="clear" w:color="auto" w:fill="FFFFFF"/>
-          <w:lang w:val="es-CO"/>
-        </w:rPr>
-        <w:t xml:space="preserve"> posee una serie de componentes integrados. Éstos proveen distintas funcionalidades para tareas realizadas comúnmente, estos componentes fueron adaptados al módulo PQR:</w:t>
+        <w:t>CakePHP posee una serie de componentes integrados. Éstos proveen distintas funcionalidades para tareas realizadas comúnmente, estos componentes fueron adaptados al módulo PQR:</w:t>
       </w:r>
     </w:p>
     <w:p>
@@ -13081,7 +13154,6 @@
           <w:szCs w:val="22"/>
         </w:rPr>
       </w:pPr>
-      <w:proofErr w:type="spellStart"/>
       <w:r>
         <w:rPr>
           <w:rFonts w:ascii="Calibri" w:hAnsi="Calibri" w:cs="Arial"/>
@@ -13090,9 +13162,8 @@
           <w:sz w:val="22"/>
           <w:szCs w:val="22"/>
         </w:rPr>
-        <w:t>Acl</w:t>
-      </w:r>
-      <w:proofErr w:type="spellEnd"/>
+        <w:t>Acl:</w:t>
+      </w:r>
       <w:r>
         <w:rPr>
           <w:rFonts w:ascii="Calibri" w:hAnsi="Calibri" w:cs="Arial"/>
@@ -13101,16 +13172,6 @@
           <w:sz w:val="22"/>
           <w:szCs w:val="22"/>
         </w:rPr>
-        <w:t>:</w:t>
-      </w:r>
-      <w:r>
-        <w:rPr>
-          <w:rFonts w:ascii="Calibri" w:hAnsi="Calibri" w:cs="Arial"/>
-          <w:b/>
-          <w:color w:val="000000"/>
-          <w:sz w:val="22"/>
-          <w:szCs w:val="22"/>
-        </w:rPr>
         <w:t xml:space="preserve"> </w:t>
       </w:r>
       <w:r>
@@ -13120,47 +13181,7 @@
           <w:sz w:val="22"/>
           <w:szCs w:val="22"/>
         </w:rPr>
-        <w:t xml:space="preserve">El componente </w:t>
-      </w:r>
-      <w:proofErr w:type="spellStart"/>
-      <w:r>
-        <w:rPr>
-          <w:rFonts w:ascii="Calibri" w:hAnsi="Calibri" w:cs="Arial"/>
-          <w:color w:val="000000"/>
-          <w:sz w:val="22"/>
-          <w:szCs w:val="22"/>
-        </w:rPr>
-        <w:t>Acl</w:t>
-      </w:r>
-      <w:proofErr w:type="spellEnd"/>
-      <w:r>
-        <w:rPr>
-          <w:rFonts w:ascii="Calibri" w:hAnsi="Calibri" w:cs="Arial"/>
-          <w:color w:val="000000"/>
-          <w:sz w:val="22"/>
-          <w:szCs w:val="22"/>
-        </w:rPr>
-        <w:t xml:space="preserve"> provee una sencilla interfaz para listas de control de acceso basadas en archivos </w:t>
-      </w:r>
-      <w:proofErr w:type="spellStart"/>
-      <w:r>
-        <w:rPr>
-          <w:rFonts w:ascii="Calibri" w:hAnsi="Calibri" w:cs="Arial"/>
-          <w:color w:val="000000"/>
-          <w:sz w:val="22"/>
-          <w:szCs w:val="22"/>
-        </w:rPr>
-        <w:t>ini</w:t>
-      </w:r>
-      <w:proofErr w:type="spellEnd"/>
-      <w:r>
-        <w:rPr>
-          <w:rFonts w:ascii="Calibri" w:hAnsi="Calibri" w:cs="Arial"/>
-          <w:color w:val="000000"/>
-          <w:sz w:val="22"/>
-          <w:szCs w:val="22"/>
-        </w:rPr>
-        <w:t xml:space="preserve"> o base de datos.</w:t>
+        <w:t>El componente Acl provee una sencilla interfaz para listas de control de acceso basadas en archivos ini o base de datos.</w:t>
       </w:r>
     </w:p>
     <w:p>
@@ -13233,7 +13254,6 @@
         </w:rPr>
         <w:t> </w:t>
       </w:r>
-      <w:proofErr w:type="spellStart"/>
       <w:r>
         <w:rPr>
           <w:rStyle w:val="nfasis"/>
@@ -13245,7 +13265,6 @@
         </w:rPr>
         <w:t>callbacks</w:t>
       </w:r>
-      <w:proofErr w:type="spellEnd"/>
       <w:r>
         <w:rPr>
           <w:rStyle w:val="apple-converted-space"/>
@@ -13263,27 +13282,7 @@
           <w:sz w:val="22"/>
           <w:szCs w:val="22"/>
         </w:rPr>
-        <w:t xml:space="preserve">en los controladores, </w:t>
-      </w:r>
-      <w:proofErr w:type="spellStart"/>
-      <w:r>
-        <w:rPr>
-          <w:rFonts w:ascii="Calibri" w:hAnsi="Calibri" w:cs="Arial"/>
-          <w:color w:val="000000"/>
-          <w:sz w:val="22"/>
-          <w:szCs w:val="22"/>
-        </w:rPr>
-        <w:t>Acl</w:t>
-      </w:r>
-      <w:proofErr w:type="spellEnd"/>
-      <w:r>
-        <w:rPr>
-          <w:rFonts w:ascii="Calibri" w:hAnsi="Calibri" w:cs="Arial"/>
-          <w:color w:val="000000"/>
-          <w:sz w:val="22"/>
-          <w:szCs w:val="22"/>
-        </w:rPr>
-        <w:t xml:space="preserve"> u</w:t>
+        <w:t>en los controladores, Acl u</w:t>
       </w:r>
       <w:r>
         <w:rPr>
@@ -13295,7 +13294,6 @@
         </w:rPr>
         <w:t> </w:t>
       </w:r>
-      <w:proofErr w:type="spellStart"/>
       <w:r>
         <w:rPr>
           <w:rStyle w:val="nfasis"/>
@@ -13307,7 +13305,6 @@
         </w:rPr>
         <w:t>callbacks</w:t>
       </w:r>
-      <w:proofErr w:type="spellEnd"/>
       <w:r>
         <w:rPr>
           <w:rStyle w:val="apple-converted-space"/>
@@ -13441,21 +13438,8 @@
           <w:szCs w:val="22"/>
           <w:bdr w:val="none" w:sz="0" w:space="0" w:color="auto" w:frame="1"/>
         </w:rPr>
-        <w:t xml:space="preserve">mail transfer </w:t>
-      </w:r>
-      <w:proofErr w:type="spellStart"/>
-      <w:r>
-        <w:rPr>
-          <w:rStyle w:val="nfasis"/>
-          <w:rFonts w:ascii="Calibri" w:hAnsi="Calibri" w:cs="Arial"/>
-          <w:color w:val="000000"/>
-          <w:sz w:val="22"/>
-          <w:szCs w:val="22"/>
-          <w:bdr w:val="none" w:sz="0" w:space="0" w:color="auto" w:frame="1"/>
-        </w:rPr>
-        <w:t>agent</w:t>
-      </w:r>
-      <w:proofErr w:type="spellEnd"/>
+        <w:t>mail transfer agent</w:t>
+      </w:r>
       <w:r>
         <w:rPr>
           <w:rFonts w:ascii="Calibri" w:hAnsi="Calibri" w:cs="Arial"/>
@@ -13515,27 +13499,7 @@
           <w:sz w:val="22"/>
           <w:szCs w:val="22"/>
         </w:rPr>
-        <w:t xml:space="preserve">El componente Cookie se comporta en cierta forma similar al </w:t>
-      </w:r>
-      <w:proofErr w:type="spellStart"/>
-      <w:r>
-        <w:rPr>
-          <w:rFonts w:ascii="Calibri" w:hAnsi="Calibri" w:cs="Arial"/>
-          <w:color w:val="000000"/>
-          <w:sz w:val="22"/>
-          <w:szCs w:val="22"/>
-        </w:rPr>
-        <w:t>Session</w:t>
-      </w:r>
-      <w:proofErr w:type="spellEnd"/>
-      <w:r>
-        <w:rPr>
-          <w:rFonts w:ascii="Calibri" w:hAnsi="Calibri" w:cs="Arial"/>
-          <w:color w:val="000000"/>
-          <w:sz w:val="22"/>
-          <w:szCs w:val="22"/>
-        </w:rPr>
-        <w:t xml:space="preserve"> ya que provee un</w:t>
+        <w:t>El componente Cookie se comporta en cierta forma similar al Session ya que provee un</w:t>
       </w:r>
       <w:r>
         <w:rPr>
@@ -13547,7 +13511,6 @@
         </w:rPr>
         <w:t> </w:t>
       </w:r>
-      <w:proofErr w:type="spellStart"/>
       <w:r>
         <w:rPr>
           <w:rStyle w:val="nfasis"/>
@@ -13559,7 +13522,6 @@
         </w:rPr>
         <w:t>wrapper</w:t>
       </w:r>
-      <w:proofErr w:type="spellEnd"/>
       <w:r>
         <w:rPr>
           <w:rStyle w:val="apple-converted-space"/>
@@ -13611,7 +13573,6 @@
           <w:szCs w:val="22"/>
         </w:rPr>
       </w:pPr>
-      <w:proofErr w:type="spellStart"/>
       <w:r>
         <w:rPr>
           <w:rFonts w:ascii="Calibri" w:hAnsi="Calibri" w:cs="Arial"/>
@@ -13620,18 +13581,7 @@
           <w:sz w:val="22"/>
           <w:szCs w:val="22"/>
         </w:rPr>
-        <w:t>Session</w:t>
-      </w:r>
-      <w:proofErr w:type="spellEnd"/>
-      <w:r>
-        <w:rPr>
-          <w:rFonts w:ascii="Calibri" w:hAnsi="Calibri" w:cs="Arial"/>
-          <w:b/>
-          <w:color w:val="000000"/>
-          <w:sz w:val="22"/>
-          <w:szCs w:val="22"/>
-        </w:rPr>
-        <w:t xml:space="preserve">: </w:t>
+        <w:t xml:space="preserve">Session: </w:t>
       </w:r>
       <w:r>
         <w:rPr>
@@ -13640,27 +13590,7 @@
           <w:sz w:val="22"/>
           <w:szCs w:val="22"/>
         </w:rPr>
-        <w:t xml:space="preserve">El componente </w:t>
-      </w:r>
-      <w:proofErr w:type="spellStart"/>
-      <w:r>
-        <w:rPr>
-          <w:rFonts w:ascii="Calibri" w:hAnsi="Calibri" w:cs="Arial"/>
-          <w:color w:val="000000"/>
-          <w:sz w:val="22"/>
-          <w:szCs w:val="22"/>
-        </w:rPr>
-        <w:t>Session</w:t>
-      </w:r>
-      <w:proofErr w:type="spellEnd"/>
-      <w:r>
-        <w:rPr>
-          <w:rFonts w:ascii="Calibri" w:hAnsi="Calibri" w:cs="Arial"/>
-          <w:color w:val="000000"/>
-          <w:sz w:val="22"/>
-          <w:szCs w:val="22"/>
-        </w:rPr>
-        <w:t xml:space="preserve"> provee un</w:t>
+        <w:t>El componente Session provee un</w:t>
       </w:r>
       <w:r>
         <w:rPr>
@@ -13672,7 +13602,6 @@
         </w:rPr>
         <w:t> </w:t>
       </w:r>
-      <w:proofErr w:type="spellStart"/>
       <w:r>
         <w:rPr>
           <w:rStyle w:val="nfasis"/>
@@ -13684,7 +13613,6 @@
         </w:rPr>
         <w:t>wrapper</w:t>
       </w:r>
-      <w:proofErr w:type="spellEnd"/>
       <w:r>
         <w:rPr>
           <w:rStyle w:val="apple-converted-space"/>
@@ -14103,7 +14031,6 @@
           <w:lang w:val="es-CO"/>
         </w:rPr>
       </w:pPr>
-      <w:proofErr w:type="spellStart"/>
       <w:r>
         <w:rPr>
           <w:rFonts w:ascii="Calibri" w:hAnsi="Calibri"/>
@@ -14112,18 +14039,7 @@
           <w:szCs w:val="22"/>
           <w:lang w:val="es-CO"/>
         </w:rPr>
-        <w:t>Version</w:t>
-      </w:r>
-      <w:proofErr w:type="spellEnd"/>
-      <w:r>
-        <w:rPr>
-          <w:rFonts w:ascii="Calibri" w:hAnsi="Calibri"/>
-          <w:color w:val="FF0000"/>
-          <w:sz w:val="22"/>
-          <w:szCs w:val="22"/>
-          <w:lang w:val="es-CO"/>
-        </w:rPr>
-        <w:t xml:space="preserve"> 2.0</w:t>
+        <w:t>Version 2.0</w:t>
       </w:r>
     </w:p>
     <w:p>
@@ -14314,27 +14230,7 @@
           <w:szCs w:val="22"/>
           <w:lang w:val="es-CO"/>
         </w:rPr>
-        <w:t>El sistema por medio de una interfaz web debe permitir subir réplicas de servicios según necesidad (</w:t>
-      </w:r>
-      <w:proofErr w:type="spellStart"/>
-      <w:r>
-        <w:rPr>
-          <w:rFonts w:ascii="Calibri" w:hAnsi="Calibri"/>
-          <w:sz w:val="22"/>
-          <w:szCs w:val="22"/>
-          <w:lang w:val="es-CO"/>
-        </w:rPr>
-        <w:t>p.e</w:t>
-      </w:r>
-      <w:proofErr w:type="spellEnd"/>
-      <w:r>
-        <w:rPr>
-          <w:rFonts w:ascii="Calibri" w:hAnsi="Calibri"/>
-          <w:sz w:val="22"/>
-          <w:szCs w:val="22"/>
-          <w:lang w:val="es-CO"/>
-        </w:rPr>
-        <w:t>. como las fechas de cierre de las convocatorias). La escalabilidad de estas réplicas a nivel de nodos debe ser inferior a 24 horas, debe incluir balanceador de carga, servidores de aplicaciones, servidores de bases de datos y sistemas de almacenamiento (SAN).</w:t>
+        <w:t>El sistema por medio de una interfaz web debe permitir subir réplicas de servicios según necesidad (p.e. como las fechas de cierre de las convocatorias). La escalabilidad de estas réplicas a nivel de nodos debe ser inferior a 24 horas, debe incluir balanceador de carga, servidores de aplicaciones, servidores de bases de datos y sistemas de almacenamiento (SAN).</w:t>
       </w:r>
     </w:p>
     <w:p>
@@ -14413,32 +14309,18 @@
           <w:numId w:val="35"/>
         </w:numPr>
         <w:rPr>
-          <w:sz w:val="22"/>
-          <w:szCs w:val="22"/>
-        </w:rPr>
-      </w:pPr>
-      <w:r>
-        <w:rPr>
-          <w:sz w:val="22"/>
-          <w:szCs w:val="22"/>
-        </w:rPr>
-        <w:t>Ofrecer herramientas de Ayudas Contextuales (</w:t>
-      </w:r>
-      <w:proofErr w:type="spellStart"/>
-      <w:r>
-        <w:rPr>
-          <w:sz w:val="22"/>
-          <w:szCs w:val="22"/>
-        </w:rPr>
-        <w:t>Tooltips</w:t>
-      </w:r>
-      <w:proofErr w:type="spellEnd"/>
-      <w:r>
-        <w:rPr>
-          <w:sz w:val="22"/>
-          <w:szCs w:val="22"/>
-        </w:rPr>
-        <w:t xml:space="preserve">). </w:t>
+          <w:rFonts w:ascii="Calibri" w:hAnsi="Calibri" w:cs="Calibri"/>
+          <w:sz w:val="22"/>
+          <w:szCs w:val="22"/>
+        </w:rPr>
+      </w:pPr>
+      <w:r>
+        <w:rPr>
+          <w:rFonts w:ascii="Calibri" w:hAnsi="Calibri" w:cs="Calibri"/>
+          <w:sz w:val="22"/>
+          <w:szCs w:val="22"/>
+        </w:rPr>
+        <w:t xml:space="preserve">Ofrecer herramientas de Ayudas Contextuales (Tooltips). </w:t>
       </w:r>
     </w:p>
     <w:p>
@@ -14449,12 +14331,14 @@
           <w:numId w:val="35"/>
         </w:numPr>
         <w:rPr>
-          <w:sz w:val="22"/>
-          <w:szCs w:val="22"/>
-        </w:rPr>
-      </w:pPr>
-      <w:r>
-        <w:rPr>
+          <w:rFonts w:ascii="Calibri" w:hAnsi="Calibri" w:cs="Calibri"/>
+          <w:sz w:val="22"/>
+          <w:szCs w:val="22"/>
+        </w:rPr>
+      </w:pPr>
+      <w:r>
+        <w:rPr>
+          <w:rFonts w:ascii="Calibri" w:hAnsi="Calibri" w:cs="Calibri"/>
           <w:sz w:val="22"/>
           <w:szCs w:val="22"/>
         </w:rPr>
@@ -14469,30 +14353,18 @@
           <w:numId w:val="35"/>
         </w:numPr>
         <w:rPr>
-          <w:sz w:val="22"/>
-          <w:szCs w:val="22"/>
-        </w:rPr>
-      </w:pPr>
-      <w:r>
-        <w:rPr>
-          <w:sz w:val="22"/>
-          <w:szCs w:val="22"/>
-        </w:rPr>
-        <w:t>Ofrecer soporte para el uso de la herramienta Convertic</w:t>
-      </w:r>
-      <w:r>
-        <w:rPr>
-          <w:sz w:val="14"/>
-          <w:szCs w:val="14"/>
-        </w:rPr>
-        <w:t xml:space="preserve">24 </w:t>
-      </w:r>
-      <w:r>
-        <w:rPr>
-          <w:sz w:val="22"/>
-          <w:szCs w:val="22"/>
-        </w:rPr>
-        <w:t xml:space="preserve">a los usuarios que presenten </w:t>
+          <w:rFonts w:ascii="Calibri" w:hAnsi="Calibri" w:cs="Calibri"/>
+          <w:sz w:val="22"/>
+          <w:szCs w:val="22"/>
+        </w:rPr>
+      </w:pPr>
+      <w:r>
+        <w:rPr>
+          <w:rFonts w:ascii="Calibri" w:hAnsi="Calibri" w:cs="Calibri"/>
+          <w:sz w:val="22"/>
+          <w:szCs w:val="22"/>
+        </w:rPr>
+        <w:t xml:space="preserve">Ofrecer soporte para el uso de la herramienta Convertic24 a los usuarios que presenten </w:t>
       </w:r>
     </w:p>
     <w:p>
@@ -14502,7 +14374,7 @@
           <w:numId w:val="35"/>
         </w:numPr>
         <w:rPr>
-          <w:rFonts w:ascii="Calibri" w:hAnsi="Calibri"/>
+          <w:rFonts w:ascii="Calibri" w:hAnsi="Calibri" w:cs="Calibri"/>
           <w:b/>
           <w:sz w:val="22"/>
           <w:szCs w:val="22"/>
@@ -14511,6 +14383,7 @@
       </w:pPr>
       <w:r>
         <w:rPr>
+          <w:rFonts w:ascii="Calibri" w:hAnsi="Calibri" w:cs="Calibri"/>
           <w:sz w:val="22"/>
           <w:szCs w:val="22"/>
           <w:lang w:val="es-CO"/>
@@ -14527,12 +14400,14 @@
         </w:numPr>
         <w:spacing w:after="14"/>
         <w:rPr>
-          <w:sz w:val="22"/>
-          <w:szCs w:val="22"/>
-        </w:rPr>
-      </w:pPr>
-      <w:r>
-        <w:rPr>
+          <w:rFonts w:ascii="Calibri" w:hAnsi="Calibri" w:cs="Calibri"/>
+          <w:sz w:val="22"/>
+          <w:szCs w:val="22"/>
+        </w:rPr>
+      </w:pPr>
+      <w:r>
+        <w:rPr>
+          <w:rFonts w:ascii="Calibri" w:hAnsi="Calibri" w:cs="Calibri"/>
           <w:sz w:val="22"/>
           <w:szCs w:val="22"/>
         </w:rPr>
@@ -14547,12 +14422,14 @@
           <w:numId w:val="35"/>
         </w:numPr>
         <w:rPr>
-          <w:sz w:val="22"/>
-          <w:szCs w:val="22"/>
-        </w:rPr>
-      </w:pPr>
-      <w:r>
-        <w:rPr>
+          <w:rFonts w:ascii="Calibri" w:hAnsi="Calibri" w:cs="Calibri"/>
+          <w:sz w:val="22"/>
+          <w:szCs w:val="22"/>
+        </w:rPr>
+      </w:pPr>
+      <w:r>
+        <w:rPr>
+          <w:rFonts w:ascii="Calibri" w:hAnsi="Calibri" w:cs="Calibri"/>
           <w:sz w:val="22"/>
           <w:szCs w:val="22"/>
         </w:rPr>
@@ -14568,12 +14445,14 @@
         </w:numPr>
         <w:spacing w:after="14"/>
         <w:rPr>
-          <w:sz w:val="22"/>
-          <w:szCs w:val="22"/>
-        </w:rPr>
-      </w:pPr>
-      <w:r>
-        <w:rPr>
+          <w:rFonts w:ascii="Calibri" w:hAnsi="Calibri" w:cs="Calibri"/>
+          <w:sz w:val="22"/>
+          <w:szCs w:val="22"/>
+        </w:rPr>
+      </w:pPr>
+      <w:r>
+        <w:rPr>
+          <w:rFonts w:ascii="Calibri" w:hAnsi="Calibri" w:cs="Calibri"/>
           <w:sz w:val="22"/>
           <w:szCs w:val="22"/>
         </w:rPr>
@@ -14589,12 +14468,14 @@
         </w:numPr>
         <w:spacing w:after="14"/>
         <w:rPr>
-          <w:sz w:val="22"/>
-          <w:szCs w:val="22"/>
-        </w:rPr>
-      </w:pPr>
-      <w:r>
-        <w:rPr>
+          <w:rFonts w:ascii="Calibri" w:hAnsi="Calibri" w:cs="Calibri"/>
+          <w:sz w:val="22"/>
+          <w:szCs w:val="22"/>
+        </w:rPr>
+      </w:pPr>
+      <w:r>
+        <w:rPr>
+          <w:rFonts w:ascii="Calibri" w:hAnsi="Calibri" w:cs="Calibri"/>
           <w:sz w:val="22"/>
           <w:szCs w:val="22"/>
         </w:rPr>
@@ -14609,38 +14490,24 @@
           <w:numId w:val="35"/>
         </w:numPr>
         <w:rPr>
-          <w:sz w:val="22"/>
-          <w:szCs w:val="22"/>
-        </w:rPr>
-      </w:pPr>
-      <w:r>
-        <w:rPr>
-          <w:sz w:val="22"/>
-          <w:szCs w:val="22"/>
-        </w:rPr>
-        <w:t xml:space="preserve">La solución debe operar de manera independiente del navegador (Internet Explorer, Firefox, </w:t>
-      </w:r>
-      <w:proofErr w:type="spellStart"/>
-      <w:r>
-        <w:rPr>
-          <w:sz w:val="22"/>
-          <w:szCs w:val="22"/>
-        </w:rPr>
-        <w:t>Chrome</w:t>
-      </w:r>
-      <w:proofErr w:type="spellEnd"/>
-      <w:r>
-        <w:rPr>
-          <w:sz w:val="22"/>
-          <w:szCs w:val="22"/>
-        </w:rPr>
-        <w:t xml:space="preserve">) y dispositivos (Tablet, Smartphone) que se utilice. </w:t>
-      </w:r>
-    </w:p>
-    <w:p>
-      <w:pPr>
-        <w:rPr>
-          <w:rFonts w:ascii="Calibri" w:hAnsi="Calibri"/>
+          <w:rFonts w:ascii="Calibri" w:hAnsi="Calibri" w:cs="Calibri"/>
+          <w:sz w:val="22"/>
+          <w:szCs w:val="22"/>
+        </w:rPr>
+      </w:pPr>
+      <w:r>
+        <w:rPr>
+          <w:rFonts w:ascii="Calibri" w:hAnsi="Calibri" w:cs="Calibri"/>
+          <w:sz w:val="22"/>
+          <w:szCs w:val="22"/>
+        </w:rPr>
+        <w:t xml:space="preserve">La solución debe operar de manera independiente del navegador (Internet Explorer, Firefox, Chrome) y dispositivos (Tablet, Smartphone) que se utilice. </w:t>
+      </w:r>
+    </w:p>
+    <w:p>
+      <w:pPr>
+        <w:rPr>
+          <w:rFonts w:ascii="Calibri" w:hAnsi="Calibri" w:cs="Calibri"/>
           <w:b/>
           <w:sz w:val="22"/>
           <w:szCs w:val="22"/>
@@ -14655,7 +14522,7 @@
           <w:numId w:val="37"/>
         </w:numPr>
         <w:rPr>
-          <w:rFonts w:ascii="Calibri" w:hAnsi="Calibri"/>
+          <w:rFonts w:ascii="Calibri" w:hAnsi="Calibri" w:cs="Calibri"/>
           <w:b/>
           <w:sz w:val="22"/>
           <w:szCs w:val="22"/>
@@ -14664,27 +14531,17 @@
       </w:pPr>
       <w:r>
         <w:rPr>
-          <w:rFonts w:ascii="Calibri" w:hAnsi="Calibri"/>
+          <w:rFonts w:ascii="Calibri" w:hAnsi="Calibri" w:cs="Calibri"/>
           <w:b/>
           <w:sz w:val="22"/>
           <w:szCs w:val="22"/>
           <w:lang w:val="es-CO"/>
         </w:rPr>
-        <w:t>Mantenibilidad:</w:t>
-      </w:r>
-      <w:r>
-        <w:rPr>
-          <w:rFonts w:ascii="Calibri" w:hAnsi="Calibri"/>
-          <w:b/>
-          <w:sz w:val="22"/>
-          <w:szCs w:val="22"/>
-          <w:lang w:val="es-CO"/>
-        </w:rPr>
-        <w:t xml:space="preserve"> </w:t>
-      </w:r>
-      <w:r>
-        <w:rPr>
-          <w:rFonts w:ascii="Calibri" w:hAnsi="Calibri"/>
+        <w:t xml:space="preserve">Mantenibilidad: </w:t>
+      </w:r>
+      <w:r>
+        <w:rPr>
+          <w:rFonts w:ascii="Calibri" w:hAnsi="Calibri" w:cs="Calibri"/>
           <w:sz w:val="22"/>
           <w:szCs w:val="22"/>
           <w:lang w:val="es-CO"/>
@@ -14699,7 +14556,7 @@
           <w:numId w:val="37"/>
         </w:numPr>
         <w:rPr>
-          <w:rFonts w:ascii="Calibri" w:hAnsi="Calibri"/>
+          <w:rFonts w:ascii="Calibri" w:hAnsi="Calibri" w:cs="Calibri"/>
           <w:b/>
           <w:sz w:val="22"/>
           <w:szCs w:val="22"/>
@@ -14708,7 +14565,7 @@
       </w:pPr>
       <w:r>
         <w:rPr>
-          <w:rFonts w:ascii="Calibri" w:hAnsi="Calibri"/>
+          <w:rFonts w:ascii="Calibri" w:hAnsi="Calibri" w:cs="Calibri"/>
           <w:b/>
           <w:sz w:val="22"/>
           <w:szCs w:val="22"/>
@@ -14718,21 +14575,12 @@
       </w:r>
       <w:r>
         <w:rPr>
-          <w:rFonts w:ascii="Calibri" w:hAnsi="Calibri"/>
-          <w:sz w:val="22"/>
-          <w:szCs w:val="22"/>
-          <w:lang w:val="es-CO"/>
-        </w:rPr>
-        <w:t xml:space="preserve"> </w:t>
-      </w:r>
-      <w:r>
-        <w:rPr>
-          <w:rFonts w:ascii="Calibri" w:hAnsi="Calibri"/>
-          <w:sz w:val="22"/>
-          <w:szCs w:val="22"/>
-          <w:lang w:val="es-CO"/>
-        </w:rPr>
-        <w:t>Las consultas de información de las bases de datos del SII y/o bases legadas no deben afectar el desempeño, ni incrementar el tráfico en la red. Garantizando la confiabilidad, la seguridad y el desempeño del SII a los diferentes usuarios a nivel nacional. En este sentido la información almacenada podrá ser consultada y/o actualizada permanentemente y simultáneamente sin que se afecte el tiempo de respuesta (hasta 5 segundos con 500 usuarios concurrentes).</w:t>
+          <w:rFonts w:ascii="Calibri" w:hAnsi="Calibri" w:cs="Calibri"/>
+          <w:sz w:val="22"/>
+          <w:szCs w:val="22"/>
+          <w:lang w:val="es-CO"/>
+        </w:rPr>
+        <w:t xml:space="preserve"> Las consultas de información de las bases de datos del SII y/o bases legadas no deben afectar el desempeño, ni incrementar el tráfico en la red. Garantizando la confiabilidad, la seguridad y el desempeño del SII a los diferentes usuarios a nivel nacional. En este sentido la información almacenada podrá ser consultada y/o actualizada permanentemente y simultáneamente sin que se afecte el tiempo de respuesta (hasta 5 segundos con 500 usuarios concurrentes).</w:t>
       </w:r>
     </w:p>
     <w:p>
@@ -14742,7 +14590,7 @@
           <w:numId w:val="37"/>
         </w:numPr>
         <w:rPr>
-          <w:rFonts w:ascii="Calibri" w:hAnsi="Calibri"/>
+          <w:rFonts w:ascii="Calibri" w:hAnsi="Calibri" w:cs="Calibri"/>
           <w:b/>
           <w:sz w:val="22"/>
           <w:szCs w:val="22"/>
@@ -14751,7 +14599,7 @@
       </w:pPr>
       <w:r>
         <w:rPr>
-          <w:rFonts w:ascii="Calibri" w:hAnsi="Calibri"/>
+          <w:rFonts w:ascii="Calibri" w:hAnsi="Calibri" w:cs="Calibri"/>
           <w:b/>
           <w:sz w:val="22"/>
           <w:szCs w:val="22"/>
@@ -14761,7 +14609,7 @@
       </w:r>
       <w:r>
         <w:rPr>
-          <w:rFonts w:ascii="Calibri" w:hAnsi="Calibri"/>
+          <w:rFonts w:ascii="Calibri" w:hAnsi="Calibri" w:cs="Calibri"/>
           <w:sz w:val="22"/>
           <w:szCs w:val="22"/>
           <w:lang w:val="es-CO"/>
@@ -14772,17 +14620,17 @@
     <w:p>
       <w:pPr>
         <w:rPr>
-          <w:rFonts w:ascii="Calibri" w:hAnsi="Calibri"/>
-          <w:sz w:val="22"/>
-          <w:szCs w:val="22"/>
-          <w:lang w:val="es-CO"/>
-        </w:rPr>
-      </w:pPr>
-    </w:p>
-    <w:p>
-      <w:pPr>
-        <w:rPr>
-          <w:rFonts w:ascii="Calibri" w:hAnsi="Calibri"/>
+          <w:rFonts w:ascii="Calibri" w:hAnsi="Calibri" w:cs="Calibri"/>
+          <w:sz w:val="22"/>
+          <w:szCs w:val="22"/>
+          <w:lang w:val="es-CO"/>
+        </w:rPr>
+      </w:pPr>
+    </w:p>
+    <w:p>
+      <w:pPr>
+        <w:rPr>
+          <w:rFonts w:ascii="Calibri" w:hAnsi="Calibri" w:cs="Calibri"/>
           <w:b/>
           <w:sz w:val="22"/>
           <w:szCs w:val="22"/>
@@ -14791,7 +14639,7 @@
       </w:pPr>
       <w:r>
         <w:rPr>
-          <w:rFonts w:ascii="Calibri" w:hAnsi="Calibri"/>
+          <w:rFonts w:ascii="Calibri" w:hAnsi="Calibri" w:cs="Calibri"/>
           <w:b/>
           <w:sz w:val="22"/>
           <w:szCs w:val="22"/>
@@ -14803,6 +14651,11 @@
     <w:p>
       <w:pPr>
         <w:pStyle w:val="Default"/>
+        <w:rPr>
+          <w:rFonts w:ascii="Calibri" w:hAnsi="Calibri" w:cs="Calibri"/>
+          <w:sz w:val="22"/>
+          <w:szCs w:val="22"/>
+        </w:rPr>
       </w:pPr>
     </w:p>
     <w:p>
@@ -14814,12 +14667,14 @@
         </w:numPr>
         <w:spacing w:after="14"/>
         <w:rPr>
-          <w:sz w:val="22"/>
-          <w:szCs w:val="22"/>
-        </w:rPr>
-      </w:pPr>
-      <w:r>
-        <w:rPr>
+          <w:rFonts w:ascii="Calibri" w:hAnsi="Calibri" w:cs="Calibri"/>
+          <w:sz w:val="22"/>
+          <w:szCs w:val="22"/>
+        </w:rPr>
+      </w:pPr>
+      <w:r>
+        <w:rPr>
+          <w:rFonts w:ascii="Calibri" w:hAnsi="Calibri" w:cs="Calibri"/>
           <w:sz w:val="22"/>
           <w:szCs w:val="22"/>
         </w:rPr>
@@ -14835,12 +14690,14 @@
         </w:numPr>
         <w:spacing w:after="14"/>
         <w:rPr>
-          <w:sz w:val="22"/>
-          <w:szCs w:val="22"/>
-        </w:rPr>
-      </w:pPr>
-      <w:r>
-        <w:rPr>
+          <w:rFonts w:ascii="Calibri" w:hAnsi="Calibri" w:cs="Calibri"/>
+          <w:sz w:val="22"/>
+          <w:szCs w:val="22"/>
+        </w:rPr>
+      </w:pPr>
+      <w:r>
+        <w:rPr>
+          <w:rFonts w:ascii="Calibri" w:hAnsi="Calibri" w:cs="Calibri"/>
           <w:sz w:val="22"/>
           <w:szCs w:val="22"/>
         </w:rPr>
@@ -14856,12 +14713,14 @@
         </w:numPr>
         <w:spacing w:after="14"/>
         <w:rPr>
-          <w:sz w:val="22"/>
-          <w:szCs w:val="22"/>
-        </w:rPr>
-      </w:pPr>
-      <w:r>
-        <w:rPr>
+          <w:rFonts w:ascii="Calibri" w:hAnsi="Calibri" w:cs="Calibri"/>
+          <w:sz w:val="22"/>
+          <w:szCs w:val="22"/>
+        </w:rPr>
+      </w:pPr>
+      <w:r>
+        <w:rPr>
+          <w:rFonts w:ascii="Calibri" w:hAnsi="Calibri" w:cs="Calibri"/>
           <w:sz w:val="22"/>
           <w:szCs w:val="22"/>
         </w:rPr>
@@ -14869,6 +14728,7 @@
       </w:r>
       <w:r>
         <w:rPr>
+          <w:rFonts w:ascii="Calibri" w:hAnsi="Calibri" w:cs="Calibri"/>
           <w:sz w:val="22"/>
           <w:szCs w:val="22"/>
         </w:rPr>
@@ -14876,6 +14736,7 @@
       </w:r>
       <w:r>
         <w:rPr>
+          <w:rFonts w:ascii="Calibri" w:hAnsi="Calibri" w:cs="Calibri"/>
           <w:sz w:val="22"/>
           <w:szCs w:val="22"/>
         </w:rPr>
@@ -14891,12 +14752,14 @@
         </w:numPr>
         <w:spacing w:after="14"/>
         <w:rPr>
-          <w:sz w:val="22"/>
-          <w:szCs w:val="22"/>
-        </w:rPr>
-      </w:pPr>
-      <w:r>
-        <w:rPr>
+          <w:rFonts w:ascii="Calibri" w:hAnsi="Calibri" w:cs="Calibri"/>
+          <w:sz w:val="22"/>
+          <w:szCs w:val="22"/>
+        </w:rPr>
+      </w:pPr>
+      <w:r>
+        <w:rPr>
+          <w:rFonts w:ascii="Calibri" w:hAnsi="Calibri" w:cs="Calibri"/>
           <w:sz w:val="22"/>
           <w:szCs w:val="22"/>
         </w:rPr>
@@ -14913,32 +14776,18 @@
         </w:numPr>
         <w:spacing w:after="14"/>
         <w:rPr>
-          <w:sz w:val="22"/>
-          <w:szCs w:val="22"/>
-        </w:rPr>
-      </w:pPr>
-      <w:r>
-        <w:rPr>
-          <w:sz w:val="22"/>
-          <w:szCs w:val="22"/>
-        </w:rPr>
-        <w:t xml:space="preserve">Mecanismos para la prevención y detección de intrusos, gestión de vulnerabilidades, ataques, virus, </w:t>
-      </w:r>
-      <w:proofErr w:type="spellStart"/>
-      <w:r>
-        <w:rPr>
-          <w:sz w:val="22"/>
-          <w:szCs w:val="22"/>
-        </w:rPr>
-        <w:t>spam</w:t>
-      </w:r>
-      <w:proofErr w:type="spellEnd"/>
-      <w:r>
-        <w:rPr>
-          <w:sz w:val="22"/>
-          <w:szCs w:val="22"/>
-        </w:rPr>
-        <w:t xml:space="preserve"> y gestión de listas de control de accesos (listas blancas, listas negras, listas grises). </w:t>
+          <w:rFonts w:ascii="Calibri" w:hAnsi="Calibri" w:cs="Calibri"/>
+          <w:sz w:val="22"/>
+          <w:szCs w:val="22"/>
+        </w:rPr>
+      </w:pPr>
+      <w:r>
+        <w:rPr>
+          <w:rFonts w:ascii="Calibri" w:hAnsi="Calibri" w:cs="Calibri"/>
+          <w:sz w:val="22"/>
+          <w:szCs w:val="22"/>
+        </w:rPr>
+        <w:t xml:space="preserve">Mecanismos para la prevención y detección de intrusos, gestión de vulnerabilidades, ataques, virus, spam y gestión de listas de control de accesos (listas blancas, listas negras, listas grises). </w:t>
       </w:r>
     </w:p>
     <w:p>
@@ -14950,32 +14799,18 @@
         </w:numPr>
         <w:spacing w:after="14"/>
         <w:rPr>
-          <w:sz w:val="22"/>
-          <w:szCs w:val="22"/>
-        </w:rPr>
-      </w:pPr>
-      <w:r>
-        <w:rPr>
-          <w:sz w:val="22"/>
-          <w:szCs w:val="22"/>
-        </w:rPr>
-        <w:t xml:space="preserve">Integridad de la información: debe evitar la existencia de “puertas traseras” que permitan el manejo de información fuera del flujo lógico del sistema. Se requiere la encriptación y utilización de firmas digitales para </w:t>
-      </w:r>
-      <w:proofErr w:type="gramStart"/>
-      <w:r>
-        <w:rPr>
-          <w:sz w:val="22"/>
-          <w:szCs w:val="22"/>
-        </w:rPr>
-        <w:t>la</w:t>
-      </w:r>
-      <w:proofErr w:type="gramEnd"/>
-      <w:r>
-        <w:rPr>
-          <w:sz w:val="22"/>
-          <w:szCs w:val="22"/>
-        </w:rPr>
-        <w:t xml:space="preserve"> comunicación y manejo de información con los operadores financieros y académicos. La integridad, de la información en la base de datos debe ser estructural, referencial y de restricción funcional. </w:t>
+          <w:rFonts w:ascii="Calibri" w:hAnsi="Calibri" w:cs="Calibri"/>
+          <w:sz w:val="22"/>
+          <w:szCs w:val="22"/>
+        </w:rPr>
+      </w:pPr>
+      <w:r>
+        <w:rPr>
+          <w:rFonts w:ascii="Calibri" w:hAnsi="Calibri" w:cs="Calibri"/>
+          <w:sz w:val="22"/>
+          <w:szCs w:val="22"/>
+        </w:rPr>
+        <w:t xml:space="preserve">Integridad de la información: debe evitar la existencia de “puertas traseras” que permitan el manejo de información fuera del flujo lógico del sistema. Se requiere la encriptación y utilización de firmas digitales para la comunicación y manejo de información con los operadores financieros y académicos. La integridad, de la información en la base de datos debe ser estructural, referencial y de restricción funcional. </w:t>
       </w:r>
     </w:p>
     <w:p>
@@ -14987,64 +14822,61 @@
         </w:numPr>
         <w:spacing w:after="14"/>
         <w:rPr>
-          <w:sz w:val="22"/>
-          <w:szCs w:val="22"/>
-        </w:rPr>
-      </w:pPr>
-      <w:r>
-        <w:rPr>
-          <w:sz w:val="22"/>
-          <w:szCs w:val="22"/>
-        </w:rPr>
-        <w:t xml:space="preserve">El acceso a las funcionalidades de administración y configuración debe poderse restringir a una(s) </w:t>
-      </w:r>
-      <w:proofErr w:type="spellStart"/>
-      <w:r>
-        <w:rPr>
-          <w:sz w:val="22"/>
-          <w:szCs w:val="22"/>
-        </w:rPr>
-        <w:t>IPs</w:t>
-      </w:r>
-      <w:proofErr w:type="spellEnd"/>
-      <w:r>
-        <w:rPr>
-          <w:sz w:val="22"/>
-          <w:szCs w:val="22"/>
-        </w:rPr>
-        <w:t xml:space="preserve"> específicas. Adicionalmente las acciones </w:t>
-      </w:r>
-      <w:proofErr w:type="gramStart"/>
-      <w:r>
-        <w:rPr>
-          <w:sz w:val="22"/>
-          <w:szCs w:val="22"/>
-        </w:rPr>
-        <w:t>realizadas</w:t>
-      </w:r>
-      <w:proofErr w:type="gramEnd"/>
-      <w:r>
-        <w:rPr>
-          <w:sz w:val="22"/>
-          <w:szCs w:val="22"/>
-        </w:rPr>
-        <w:t xml:space="preserve"> por un administrador deben quedar registradas en los </w:t>
-      </w:r>
-      <w:proofErr w:type="spellStart"/>
-      <w:r>
-        <w:rPr>
-          <w:sz w:val="22"/>
-          <w:szCs w:val="22"/>
-        </w:rPr>
-        <w:t>logs</w:t>
-      </w:r>
-      <w:proofErr w:type="spellEnd"/>
-      <w:r>
-        <w:rPr>
-          <w:sz w:val="22"/>
-          <w:szCs w:val="22"/>
-        </w:rPr>
-        <w:t xml:space="preserve"> del sistema. </w:t>
+          <w:rFonts w:ascii="Calibri" w:hAnsi="Calibri" w:cs="Calibri"/>
+          <w:sz w:val="22"/>
+          <w:szCs w:val="22"/>
+        </w:rPr>
+      </w:pPr>
+      <w:r>
+        <w:rPr>
+          <w:rFonts w:ascii="Calibri" w:hAnsi="Calibri" w:cs="Calibri"/>
+          <w:sz w:val="22"/>
+          <w:szCs w:val="22"/>
+        </w:rPr>
+        <w:t xml:space="preserve">El acceso a las funcionalidades de administración y configuración debe poderse restringir a una(s) IPs específicas. Adicionalmente las acciones realizadas por un administrador deben quedar registradas en los logs del sistema. </w:t>
+      </w:r>
+    </w:p>
+    <w:p>
+      <w:pPr>
+        <w:pStyle w:val="Default"/>
+        <w:spacing w:after="14"/>
+        <w:rPr>
+          <w:rFonts w:ascii="Calibri" w:hAnsi="Calibri" w:cs="Calibri"/>
+          <w:sz w:val="22"/>
+          <w:szCs w:val="22"/>
+        </w:rPr>
+      </w:pPr>
+    </w:p>
+    <w:p>
+      <w:pPr>
+        <w:pStyle w:val="Default"/>
+        <w:spacing w:after="14"/>
+        <w:rPr>
+          <w:rFonts w:ascii="Calibri" w:hAnsi="Calibri" w:cs="Calibri"/>
+          <w:sz w:val="22"/>
+          <w:szCs w:val="22"/>
+        </w:rPr>
+      </w:pPr>
+    </w:p>
+    <w:p>
+      <w:pPr>
+        <w:pStyle w:val="Default"/>
+        <w:spacing w:after="14"/>
+        <w:rPr>
+          <w:rFonts w:ascii="Calibri" w:hAnsi="Calibri" w:cs="Calibri"/>
+          <w:color w:val="FF0000"/>
+          <w:sz w:val="22"/>
+          <w:szCs w:val="22"/>
+        </w:rPr>
+      </w:pPr>
+      <w:r>
+        <w:rPr>
+          <w:rFonts w:ascii="Calibri" w:hAnsi="Calibri" w:cs="Calibri"/>
+          <w:color w:val="FF0000"/>
+          <w:sz w:val="22"/>
+          <w:szCs w:val="22"/>
+        </w:rPr>
+        <w:t>Versión 2.0</w:t>
       </w:r>
     </w:p>
     <w:p>
@@ -15055,16 +14887,352 @@
           <w:sz w:val="22"/>
           <w:szCs w:val="22"/>
           <w:lang w:val="es-CO"/>
+        </w:rPr>
+      </w:pPr>
+    </w:p>
+    <w:p>
+      <w:pPr>
+        <w:pStyle w:val="Ttulo1"/>
+        <w:rPr>
+          <w:lang w:val="es-CO"/>
+        </w:rPr>
+      </w:pPr>
+      <w:r>
+        <w:rPr>
+          <w:lang w:val="es-CO"/>
+        </w:rPr>
+        <w:t>Técnicas arquitectónicas</w:t>
+      </w:r>
+    </w:p>
+    <w:p>
+      <w:pPr>
+        <w:rPr>
+          <w:lang w:val="es-CO"/>
+        </w:rPr>
+      </w:pPr>
+    </w:p>
+    <w:p>
+      <w:pPr>
+        <w:rPr>
+          <w:rFonts w:ascii="Calibri" w:hAnsi="Calibri" w:cs="Calibri"/>
+          <w:sz w:val="22"/>
+          <w:szCs w:val="22"/>
+          <w:lang w:val="es-CO"/>
+        </w:rPr>
+      </w:pPr>
+      <w:r>
+        <w:rPr>
+          <w:rFonts w:ascii="Calibri" w:hAnsi="Calibri" w:cs="Calibri"/>
+          <w:sz w:val="22"/>
+          <w:szCs w:val="22"/>
+          <w:lang w:val="es-CO"/>
+        </w:rPr>
+        <w:t xml:space="preserve">A continuación se enumeran las distintas técnicas agrupadas según sus principales características. </w:t>
+      </w:r>
+    </w:p>
+    <w:p>
+      <w:pPr>
+        <w:rPr>
+          <w:rFonts w:ascii="Calibri" w:hAnsi="Calibri" w:cs="Calibri"/>
+          <w:sz w:val="22"/>
+          <w:szCs w:val="22"/>
+          <w:lang w:val="es-CO"/>
+        </w:rPr>
+      </w:pPr>
+    </w:p>
+    <w:p>
+      <w:pPr>
+        <w:numPr>
+          <w:ilvl w:val="0"/>
+          <w:numId w:val="40"/>
+        </w:numPr>
+        <w:rPr>
+          <w:rFonts w:ascii="Calibri" w:hAnsi="Calibri" w:cs="Calibri"/>
+          <w:sz w:val="22"/>
+          <w:szCs w:val="22"/>
+          <w:lang w:val="es-CO"/>
+        </w:rPr>
+      </w:pPr>
+      <w:r>
+        <w:rPr>
+          <w:rFonts w:ascii="Calibri" w:hAnsi="Calibri" w:cs="Calibri"/>
+          <w:b/>
+          <w:sz w:val="22"/>
+          <w:szCs w:val="22"/>
+          <w:lang w:val="es-CO"/>
+        </w:rPr>
+        <w:t>Técnicas de interacción con el usuario:</w:t>
+      </w:r>
+      <w:r>
+        <w:rPr>
+          <w:rFonts w:ascii="Calibri" w:hAnsi="Calibri" w:cs="Calibri"/>
+          <w:sz w:val="22"/>
+          <w:szCs w:val="22"/>
+          <w:lang w:val="es-CO"/>
+        </w:rPr>
+        <w:t xml:space="preserve"> Reunión, entrevista y encuesta, diseño de escenarios y diseño participativo</w:t>
+      </w:r>
+    </w:p>
+    <w:p>
+      <w:pPr>
+        <w:jc w:val="center"/>
+        <w:rPr>
+          <w:noProof/>
+          <w:lang w:val="es-CO" w:eastAsia="es-CO"/>
         </w:rPr>
       </w:pPr>
       <w:bookmarkStart w:id="20" w:name="_GoBack"/>
       <w:bookmarkEnd w:id="20"/>
+      <w:r>
+        <w:rPr>
+          <w:noProof/>
+          <w:lang w:val="es-CO" w:eastAsia="es-CO"/>
+        </w:rPr>
+        <w:pict>
+          <v:shape id="_x0000_i1092" type="#_x0000_t75" style="width:165.75pt;height:117.75pt;visibility:visible;mso-wrap-style:square">
+            <v:imagedata r:id="rId78" o:title=""/>
+          </v:shape>
+        </w:pict>
+      </w:r>
+    </w:p>
+    <w:p>
+      <w:pPr>
+        <w:jc w:val="center"/>
+        <w:rPr>
+          <w:noProof/>
+          <w:lang w:val="es-CO" w:eastAsia="es-CO"/>
+        </w:rPr>
+      </w:pPr>
+    </w:p>
+    <w:p>
+      <w:pPr>
+        <w:rPr>
+          <w:rFonts w:ascii="Calibri" w:hAnsi="Calibri" w:cs="Calibri"/>
+          <w:noProof/>
+          <w:sz w:val="22"/>
+          <w:szCs w:val="22"/>
+          <w:lang w:val="es-CO" w:eastAsia="es-CO"/>
+        </w:rPr>
+      </w:pPr>
+      <w:r>
+        <w:rPr>
+          <w:rFonts w:ascii="Calibri" w:hAnsi="Calibri" w:cs="Calibri"/>
+          <w:noProof/>
+          <w:sz w:val="22"/>
+          <w:szCs w:val="22"/>
+          <w:lang w:val="es-CO" w:eastAsia="es-CO"/>
+        </w:rPr>
+        <w:t>Esta tecnica sera aplicada con el cliente final, acordando las fechas de entrega y las continuas reuniones tanto de muestras del producto, como respuesta de interrogantes y solicitudes de cambio.</w:t>
+      </w:r>
+    </w:p>
+    <w:p>
+      <w:pPr>
+        <w:rPr>
+          <w:rFonts w:ascii="Calibri" w:hAnsi="Calibri" w:cs="Calibri"/>
+          <w:noProof/>
+          <w:lang w:val="es-CO" w:eastAsia="es-CO"/>
+        </w:rPr>
+      </w:pPr>
+    </w:p>
+    <w:p>
+      <w:pPr>
+        <w:rPr>
+          <w:rFonts w:ascii="Calibri" w:hAnsi="Calibri" w:cs="Calibri"/>
+          <w:noProof/>
+          <w:lang w:val="es-CO" w:eastAsia="es-CO"/>
+        </w:rPr>
+      </w:pPr>
+    </w:p>
+    <w:p>
+      <w:pPr>
+        <w:numPr>
+          <w:ilvl w:val="0"/>
+          <w:numId w:val="40"/>
+        </w:numPr>
+        <w:rPr>
+          <w:rFonts w:ascii="Calibri" w:hAnsi="Calibri" w:cs="Calibri"/>
+          <w:sz w:val="22"/>
+          <w:szCs w:val="22"/>
+          <w:lang w:val="es-CO"/>
+        </w:rPr>
+      </w:pPr>
+      <w:r>
+        <w:rPr>
+          <w:rFonts w:ascii="Calibri" w:hAnsi="Calibri" w:cs="Calibri"/>
+          <w:b/>
+          <w:sz w:val="22"/>
+          <w:szCs w:val="22"/>
+          <w:lang w:val="es-CO"/>
+        </w:rPr>
+        <w:t>Técnicas de interacción con el contexto</w:t>
+      </w:r>
+      <w:r>
+        <w:rPr>
+          <w:rFonts w:ascii="Calibri" w:hAnsi="Calibri" w:cs="Calibri"/>
+          <w:sz w:val="22"/>
+          <w:szCs w:val="22"/>
+          <w:lang w:val="es-CO"/>
+        </w:rPr>
+        <w:t xml:space="preserve">: Evaluación de productos similares y Análisis de la Competencia. </w:t>
+      </w:r>
+    </w:p>
+    <w:p>
+      <w:pPr>
+        <w:jc w:val="center"/>
+        <w:rPr>
+          <w:noProof/>
+          <w:lang w:val="es-CO" w:eastAsia="es-CO"/>
+        </w:rPr>
+      </w:pPr>
+      <w:r>
+        <w:rPr>
+          <w:noProof/>
+          <w:lang w:val="es-CO" w:eastAsia="es-CO"/>
+        </w:rPr>
+        <w:pict>
+          <v:shape id="_x0000_i1093" type="#_x0000_t75" style="width:164.25pt;height:114pt;visibility:visible;mso-wrap-style:square">
+            <v:imagedata r:id="rId79" o:title=""/>
+          </v:shape>
+        </w:pict>
+      </w:r>
+    </w:p>
+    <w:p>
+      <w:pPr>
+        <w:jc w:val="center"/>
+        <w:rPr>
+          <w:noProof/>
+          <w:lang w:val="es-CO" w:eastAsia="es-CO"/>
+        </w:rPr>
+      </w:pPr>
+    </w:p>
+    <w:p>
+      <w:pPr>
+        <w:rPr>
+          <w:rFonts w:ascii="Calibri" w:hAnsi="Calibri" w:cs="Calibri"/>
+          <w:noProof/>
+          <w:sz w:val="22"/>
+          <w:szCs w:val="22"/>
+          <w:lang w:val="es-CO" w:eastAsia="es-CO"/>
+        </w:rPr>
+      </w:pPr>
+      <w:r>
+        <w:rPr>
+          <w:rFonts w:ascii="Calibri" w:hAnsi="Calibri" w:cs="Calibri"/>
+          <w:noProof/>
+          <w:sz w:val="22"/>
+          <w:szCs w:val="22"/>
+          <w:lang w:val="es-CO" w:eastAsia="es-CO"/>
+        </w:rPr>
+        <w:t>Se tomara como base el sitio actual de colciencias y su funcionamiento.</w:t>
+      </w:r>
+    </w:p>
+    <w:p>
+      <w:pPr>
+        <w:rPr>
+          <w:rFonts w:ascii="Calibri" w:hAnsi="Calibri" w:cs="Calibri"/>
+          <w:noProof/>
+          <w:sz w:val="22"/>
+          <w:szCs w:val="22"/>
+          <w:lang w:val="es-CO" w:eastAsia="es-CO"/>
+        </w:rPr>
+      </w:pPr>
+    </w:p>
+    <w:p>
+      <w:pPr>
+        <w:numPr>
+          <w:ilvl w:val="0"/>
+          <w:numId w:val="40"/>
+        </w:numPr>
+        <w:rPr>
+          <w:rFonts w:ascii="Calibri" w:hAnsi="Calibri" w:cs="Calibri"/>
+          <w:sz w:val="22"/>
+          <w:szCs w:val="22"/>
+          <w:lang w:val="es-CO"/>
+        </w:rPr>
+      </w:pPr>
+      <w:r>
+        <w:rPr>
+          <w:rFonts w:ascii="Calibri" w:hAnsi="Calibri" w:cs="Calibri"/>
+          <w:b/>
+          <w:sz w:val="22"/>
+          <w:szCs w:val="22"/>
+          <w:lang w:val="es-CO"/>
+        </w:rPr>
+        <w:t>Técnicas de representación de información:</w:t>
+      </w:r>
+      <w:r>
+        <w:rPr>
+          <w:rFonts w:ascii="Calibri" w:hAnsi="Calibri" w:cs="Calibri"/>
+          <w:sz w:val="22"/>
+          <w:szCs w:val="22"/>
+          <w:lang w:val="es-CO"/>
+        </w:rPr>
+        <w:t xml:space="preserve"> Diagramación, representación de etiquetas y Prototipado (creación de maquetas</w:t>
+      </w:r>
+      <w:r>
+        <w:rPr>
+          <w:rFonts w:ascii="Calibri" w:hAnsi="Calibri" w:cs="Calibri"/>
+          <w:sz w:val="22"/>
+          <w:szCs w:val="22"/>
+          <w:lang w:val="es-CO"/>
+        </w:rPr>
+        <w:t>).</w:t>
+      </w:r>
+    </w:p>
+    <w:p>
+      <w:pPr>
+        <w:jc w:val="center"/>
+        <w:rPr>
+          <w:noProof/>
+          <w:lang w:val="es-CO" w:eastAsia="es-CO"/>
+        </w:rPr>
+      </w:pPr>
+      <w:r>
+        <w:rPr>
+          <w:noProof/>
+          <w:lang w:val="es-CO" w:eastAsia="es-CO"/>
+        </w:rPr>
+        <w:pict>
+          <v:shape id="_x0000_i1094" type="#_x0000_t75" style="width:165pt;height:114.75pt;visibility:visible;mso-wrap-style:square">
+            <v:imagedata r:id="rId80" o:title=""/>
+          </v:shape>
+        </w:pict>
+      </w:r>
+    </w:p>
+    <w:p>
+      <w:pPr>
+        <w:jc w:val="center"/>
+        <w:rPr>
+          <w:noProof/>
+          <w:lang w:val="es-CO" w:eastAsia="es-CO"/>
+        </w:rPr>
+      </w:pPr>
+    </w:p>
+    <w:p>
+      <w:pPr>
+        <w:rPr>
+          <w:rFonts w:ascii="Calibri" w:hAnsi="Calibri" w:cs="Calibri"/>
+          <w:sz w:val="22"/>
+          <w:szCs w:val="22"/>
+          <w:lang w:val="es-CO"/>
+        </w:rPr>
+      </w:pPr>
+      <w:r>
+        <w:rPr>
+          <w:rFonts w:ascii="Calibri" w:hAnsi="Calibri" w:cs="Calibri"/>
+          <w:noProof/>
+          <w:sz w:val="22"/>
+          <w:szCs w:val="22"/>
+          <w:lang w:val="es-CO" w:eastAsia="es-CO"/>
+        </w:rPr>
+        <w:t>En nuestro caso usaremos los diagramos de secuencia para representar el funcionamiento de los casos de uso que se llevaran a cabo.</w:t>
+      </w:r>
     </w:p>
     <w:sectPr>
-      <w:headerReference w:type="default" r:id="rId78"/>
-      <w:footerReference w:type="default" r:id="rId79"/>
-      <w:headerReference w:type="first" r:id="rId80"/>
-      <w:footerReference w:type="first" r:id="rId81"/>
+      <w:headerReference w:type="default" r:id="rId81"/>
+      <w:footerReference w:type="default" r:id="rId82"/>
+      <w:headerReference w:type="first" r:id="rId83"/>
+      <w:footerReference w:type="first" r:id="rId84"/>
       <w:pgSz w:w="12240" w:h="15840" w:code="1"/>
       <w:pgMar w:top="1440" w:right="1440" w:bottom="1440" w:left="1440" w:header="720" w:footer="720" w:gutter="0"/>
       <w:cols w:space="720"/>
@@ -15294,7 +15462,7 @@
               <w:rStyle w:val="Nmerodepgina"/>
               <w:noProof/>
             </w:rPr>
-            <w:t>33</w:t>
+            <w:t>34</w:t>
           </w:r>
           <w:r>
             <w:rPr>
@@ -17903,6 +18071,119 @@
     </w:lvl>
   </w:abstractNum>
   <w:abstractNum w:abstractNumId="36">
+    <w:nsid w:val="79840986"/>
+    <w:multiLevelType w:val="hybridMultilevel"/>
+    <w:tmpl w:val="1EE0D65A"/>
+    <w:lvl w:ilvl="0" w:tplc="240A000D">
+      <w:start w:val="1"/>
+      <w:numFmt w:val="bullet"/>
+      <w:lvlText w:val=""/>
+      <w:lvlJc w:val="left"/>
+      <w:pPr>
+        <w:ind w:left="720" w:hanging="360"/>
+      </w:pPr>
+      <w:rPr>
+        <w:rFonts w:ascii="Wingdings" w:hAnsi="Wingdings" w:hint="default"/>
+      </w:rPr>
+    </w:lvl>
+    <w:lvl w:ilvl="1" w:tplc="240A0003" w:tentative="1">
+      <w:start w:val="1"/>
+      <w:numFmt w:val="bullet"/>
+      <w:lvlText w:val="o"/>
+      <w:lvlJc w:val="left"/>
+      <w:pPr>
+        <w:ind w:left="1440" w:hanging="360"/>
+      </w:pPr>
+      <w:rPr>
+        <w:rFonts w:ascii="Courier New" w:hAnsi="Courier New" w:cs="Courier New" w:hint="default"/>
+      </w:rPr>
+    </w:lvl>
+    <w:lvl w:ilvl="2" w:tplc="240A0005" w:tentative="1">
+      <w:start w:val="1"/>
+      <w:numFmt w:val="bullet"/>
+      <w:lvlText w:val=""/>
+      <w:lvlJc w:val="left"/>
+      <w:pPr>
+        <w:ind w:left="2160" w:hanging="360"/>
+      </w:pPr>
+      <w:rPr>
+        <w:rFonts w:ascii="Wingdings" w:hAnsi="Wingdings" w:hint="default"/>
+      </w:rPr>
+    </w:lvl>
+    <w:lvl w:ilvl="3" w:tplc="240A0001" w:tentative="1">
+      <w:start w:val="1"/>
+      <w:numFmt w:val="bullet"/>
+      <w:lvlText w:val=""/>
+      <w:lvlJc w:val="left"/>
+      <w:pPr>
+        <w:ind w:left="2880" w:hanging="360"/>
+      </w:pPr>
+      <w:rPr>
+        <w:rFonts w:ascii="Symbol" w:hAnsi="Symbol" w:hint="default"/>
+      </w:rPr>
+    </w:lvl>
+    <w:lvl w:ilvl="4" w:tplc="240A0003" w:tentative="1">
+      <w:start w:val="1"/>
+      <w:numFmt w:val="bullet"/>
+      <w:lvlText w:val="o"/>
+      <w:lvlJc w:val="left"/>
+      <w:pPr>
+        <w:ind w:left="3600" w:hanging="360"/>
+      </w:pPr>
+      <w:rPr>
+        <w:rFonts w:ascii="Courier New" w:hAnsi="Courier New" w:cs="Courier New" w:hint="default"/>
+      </w:rPr>
+    </w:lvl>
+    <w:lvl w:ilvl="5" w:tplc="240A0005" w:tentative="1">
+      <w:start w:val="1"/>
+      <w:numFmt w:val="bullet"/>
+      <w:lvlText w:val=""/>
+      <w:lvlJc w:val="left"/>
+      <w:pPr>
+        <w:ind w:left="4320" w:hanging="360"/>
+      </w:pPr>
+      <w:rPr>
+        <w:rFonts w:ascii="Wingdings" w:hAnsi="Wingdings" w:hint="default"/>
+      </w:rPr>
+    </w:lvl>
+    <w:lvl w:ilvl="6" w:tplc="240A0001" w:tentative="1">
+      <w:start w:val="1"/>
+      <w:numFmt w:val="bullet"/>
+      <w:lvlText w:val=""/>
+      <w:lvlJc w:val="left"/>
+      <w:pPr>
+        <w:ind w:left="5040" w:hanging="360"/>
+      </w:pPr>
+      <w:rPr>
+        <w:rFonts w:ascii="Symbol" w:hAnsi="Symbol" w:hint="default"/>
+      </w:rPr>
+    </w:lvl>
+    <w:lvl w:ilvl="7" w:tplc="240A0003" w:tentative="1">
+      <w:start w:val="1"/>
+      <w:numFmt w:val="bullet"/>
+      <w:lvlText w:val="o"/>
+      <w:lvlJc w:val="left"/>
+      <w:pPr>
+        <w:ind w:left="5760" w:hanging="360"/>
+      </w:pPr>
+      <w:rPr>
+        <w:rFonts w:ascii="Courier New" w:hAnsi="Courier New" w:cs="Courier New" w:hint="default"/>
+      </w:rPr>
+    </w:lvl>
+    <w:lvl w:ilvl="8" w:tplc="240A0005" w:tentative="1">
+      <w:start w:val="1"/>
+      <w:numFmt w:val="bullet"/>
+      <w:lvlText w:val=""/>
+      <w:lvlJc w:val="left"/>
+      <w:pPr>
+        <w:ind w:left="6480" w:hanging="360"/>
+      </w:pPr>
+      <w:rPr>
+        <w:rFonts w:ascii="Wingdings" w:hAnsi="Wingdings" w:hint="default"/>
+      </w:rPr>
+    </w:lvl>
+  </w:abstractNum>
+  <w:abstractNum w:abstractNumId="37">
     <w:nsid w:val="7BE434D7"/>
     <w:multiLevelType w:val="singleLevel"/>
     <w:tmpl w:val="04090001"/>
@@ -17922,7 +18203,7 @@
       </w:rPr>
     </w:lvl>
   </w:abstractNum>
-  <w:abstractNum w:abstractNumId="37">
+  <w:abstractNum w:abstractNumId="38">
     <w:nsid w:val="7C080BEF"/>
     <w:multiLevelType w:val="hybridMultilevel"/>
     <w:tmpl w:val="0120ABB0"/>
@@ -18042,7 +18323,7 @@
     <w:abstractNumId w:val="17"/>
   </w:num>
   <w:num w:numId="3">
-    <w:abstractNumId w:val="36"/>
+    <w:abstractNumId w:val="37"/>
   </w:num>
   <w:num w:numId="4">
     <w:abstractNumId w:val="26"/>
@@ -18155,7 +18436,7 @@
     <w:abstractNumId w:val="7"/>
   </w:num>
   <w:num w:numId="31">
-    <w:abstractNumId w:val="37"/>
+    <w:abstractNumId w:val="38"/>
   </w:num>
   <w:num w:numId="32">
     <w:abstractNumId w:val="11"/>
@@ -18180,6 +18461,9 @@
   </w:num>
   <w:num w:numId="39">
     <w:abstractNumId w:val="35"/>
+  </w:num>
+  <w:num w:numId="40">
+    <w:abstractNumId w:val="36"/>
   </w:num>
 </w:numbering>
 </file>
@@ -19852,7 +20136,7 @@
 </file>
 
 <file path=customXml/itemProps1.xml><?xml version="1.0" encoding="utf-8"?>
-<ds:datastoreItem xmlns:ds="http://schemas.openxmlformats.org/officeDocument/2006/customXml" ds:itemID="{661B3BC0-D550-4034-9C80-9DA7428B9A65}">
+<ds:datastoreItem xmlns:ds="http://schemas.openxmlformats.org/officeDocument/2006/customXml" ds:itemID="{20AAF962-3162-4E6F-A3D8-010408F33E43}">
   <ds:schemaRefs>
     <ds:schemaRef ds:uri="http://schemas.openxmlformats.org/officeDocument/2006/bibliography"/>
   </ds:schemaRefs>

</xml_diff>